<commit_message>
Add diagram and table with functions to documentation
</commit_message>
<xml_diff>
--- a/Documents/Documentation and Presentation/Documentation.docx
+++ b/Documents/Documentation and Presentation/Documentation.docx
@@ -4106,6 +4106,9 @@
         </w:rPr>
       </w:pPr>
       <w:r>
+        <w:rPr>
+          <w:noProof/>
+        </w:rPr>
         <w:drawing>
           <wp:anchor distT="0" distB="0" distL="114300" distR="114300" simplePos="0" relativeHeight="251691520" behindDoc="0" locked="0" layoutInCell="1" allowOverlap="1" wp14:anchorId="241DA545" wp14:editId="718CAC05">
             <wp:simplePos x="0" y="0"/>
@@ -4298,17 +4301,444 @@
           <w:lang w:val="en-US"/>
         </w:rPr>
       </w:pPr>
-      <w:bookmarkStart w:id="19" w:name="_Toc69551901"/>
       <w:r>
         <w:rPr>
           <w:lang w:val="en-US"/>
         </w:rPr>
-        <w:t>Logo</w:t>
+        <w:t>Table with functions</w:t>
       </w:r>
-      <w:bookmarkEnd w:id="19"/>
+    </w:p>
+    <w:tbl>
+      <w:tblPr>
+        <w:tblStyle w:val="GridTable5Dark-Accent2"/>
+        <w:tblW w:w="9858" w:type="dxa"/>
+        <w:tblLook w:val="04A0" w:firstRow="1" w:lastRow="0" w:firstColumn="1" w:lastColumn="0" w:noHBand="0" w:noVBand="1"/>
+      </w:tblPr>
+      <w:tblGrid>
+        <w:gridCol w:w="4929"/>
+        <w:gridCol w:w="4929"/>
+      </w:tblGrid>
+      <w:tr>
+        <w:trPr>
+          <w:cnfStyle w:val="100000000000" w:firstRow="1" w:lastRow="0" w:firstColumn="0" w:lastColumn="0" w:oddVBand="0" w:evenVBand="0" w:oddHBand="0" w:evenHBand="0" w:firstRowFirstColumn="0" w:firstRowLastColumn="0" w:lastRowFirstColumn="0" w:lastRowLastColumn="0"/>
+          <w:trHeight w:val="1211"/>
+        </w:trPr>
+        <w:tc>
+          <w:tcPr>
+            <w:cnfStyle w:val="001000000000" w:firstRow="0" w:lastRow="0" w:firstColumn="1" w:lastColumn="0" w:oddVBand="0" w:evenVBand="0" w:oddHBand="0" w:evenHBand="0" w:firstRowFirstColumn="0" w:firstRowLastColumn="0" w:lastRowFirstColumn="0" w:lastRowLastColumn="0"/>
+            <w:tcW w:w="4929" w:type="dxa"/>
+            <w:tcBorders>
+              <w:right w:val="single" w:sz="4" w:space="0" w:color="FFFFFF" w:themeColor="background1"/>
+            </w:tcBorders>
+            <w:vAlign w:val="center"/>
+          </w:tcPr>
+          <w:p>
+            <w:pPr>
+              <w:spacing w:line="276" w:lineRule="auto"/>
+              <w:jc w:val="center"/>
+              <w:rPr>
+                <w:lang w:val="en-US"/>
+              </w:rPr>
+            </w:pPr>
+            <w:r>
+              <w:rPr>
+                <w:sz w:val="32"/>
+                <w:szCs w:val="32"/>
+                <w:lang w:val="en-US"/>
+              </w:rPr>
+              <w:t>Team1</w:t>
+            </w:r>
+          </w:p>
+        </w:tc>
+        <w:tc>
+          <w:tcPr>
+            <w:tcW w:w="4929" w:type="dxa"/>
+            <w:tcBorders>
+              <w:left w:val="single" w:sz="4" w:space="0" w:color="FFFFFF" w:themeColor="background1"/>
+            </w:tcBorders>
+            <w:shd w:val="clear" w:color="auto" w:fill="FFF1DA" w:themeFill="accent2" w:themeFillTint="33"/>
+            <w:vAlign w:val="center"/>
+          </w:tcPr>
+          <w:p>
+            <w:pPr>
+              <w:spacing w:line="276" w:lineRule="auto"/>
+              <w:jc w:val="center"/>
+              <w:cnfStyle w:val="100000000000" w:firstRow="1" w:lastRow="0" w:firstColumn="0" w:lastColumn="0" w:oddVBand="0" w:evenVBand="0" w:oddHBand="0" w:evenHBand="0" w:firstRowFirstColumn="0" w:firstRowLastColumn="0" w:lastRowFirstColumn="0" w:lastRowLastColumn="0"/>
+              <w:rPr>
+                <w:lang w:val="en-US"/>
+              </w:rPr>
+            </w:pPr>
+            <w:r>
+              <w:rPr>
+                <w:color w:val="595959" w:themeColor="text1" w:themeTint="A6"/>
+                <w:lang w:val="en-US"/>
+              </w:rPr>
+              <w:t>This function displays text to the clicked button and changes the resources information</w:t>
+            </w:r>
+          </w:p>
+        </w:tc>
+      </w:tr>
+      <w:tr>
+        <w:trPr>
+          <w:cnfStyle w:val="000000100000" w:firstRow="0" w:lastRow="0" w:firstColumn="0" w:lastColumn="0" w:oddVBand="0" w:evenVBand="0" w:oddHBand="1" w:evenHBand="0" w:firstRowFirstColumn="0" w:firstRowLastColumn="0" w:lastRowFirstColumn="0" w:lastRowLastColumn="0"/>
+          <w:trHeight w:val="1211"/>
+        </w:trPr>
+        <w:tc>
+          <w:tcPr>
+            <w:cnfStyle w:val="001000000000" w:firstRow="0" w:lastRow="0" w:firstColumn="1" w:lastColumn="0" w:oddVBand="0" w:evenVBand="0" w:oddHBand="0" w:evenHBand="0" w:firstRowFirstColumn="0" w:firstRowLastColumn="0" w:lastRowFirstColumn="0" w:lastRowLastColumn="0"/>
+            <w:tcW w:w="4929" w:type="dxa"/>
+            <w:vAlign w:val="center"/>
+          </w:tcPr>
+          <w:p>
+            <w:pPr>
+              <w:spacing w:line="276" w:lineRule="auto"/>
+              <w:jc w:val="center"/>
+              <w:rPr>
+                <w:lang w:val="en-US"/>
+              </w:rPr>
+            </w:pPr>
+            <w:r>
+              <w:rPr>
+                <w:sz w:val="32"/>
+                <w:szCs w:val="32"/>
+                <w:lang w:val="en-US"/>
+              </w:rPr>
+              <w:t>Team2</w:t>
+            </w:r>
+          </w:p>
+        </w:tc>
+        <w:tc>
+          <w:tcPr>
+            <w:tcW w:w="4929" w:type="dxa"/>
+            <w:vAlign w:val="center"/>
+          </w:tcPr>
+          <w:p>
+            <w:pPr>
+              <w:spacing w:line="276" w:lineRule="auto"/>
+              <w:jc w:val="center"/>
+              <w:cnfStyle w:val="000000100000" w:firstRow="0" w:lastRow="0" w:firstColumn="0" w:lastColumn="0" w:oddVBand="0" w:evenVBand="0" w:oddHBand="1" w:evenHBand="0" w:firstRowFirstColumn="0" w:firstRowLastColumn="0" w:lastRowFirstColumn="0" w:lastRowLastColumn="0"/>
+              <w:rPr>
+                <w:lang w:val="en-US"/>
+              </w:rPr>
+            </w:pPr>
+            <w:r>
+              <w:rPr>
+                <w:b/>
+                <w:bCs/>
+                <w:color w:val="595959" w:themeColor="text1" w:themeTint="A6"/>
+                <w:lang w:val="en-US"/>
+              </w:rPr>
+              <w:t>This function displays text to the clicked button and changes the resources information</w:t>
+            </w:r>
+          </w:p>
+        </w:tc>
+      </w:tr>
+      <w:tr>
+        <w:trPr>
+          <w:trHeight w:val="1211"/>
+        </w:trPr>
+        <w:tc>
+          <w:tcPr>
+            <w:cnfStyle w:val="001000000000" w:firstRow="0" w:lastRow="0" w:firstColumn="1" w:lastColumn="0" w:oddVBand="0" w:evenVBand="0" w:oddHBand="0" w:evenHBand="0" w:firstRowFirstColumn="0" w:firstRowLastColumn="0" w:lastRowFirstColumn="0" w:lastRowLastColumn="0"/>
+            <w:tcW w:w="4929" w:type="dxa"/>
+            <w:vAlign w:val="center"/>
+          </w:tcPr>
+          <w:p>
+            <w:pPr>
+              <w:spacing w:line="276" w:lineRule="auto"/>
+              <w:jc w:val="center"/>
+              <w:rPr>
+                <w:lang w:val="en-US"/>
+              </w:rPr>
+            </w:pPr>
+            <w:r>
+              <w:rPr>
+                <w:sz w:val="32"/>
+                <w:szCs w:val="32"/>
+                <w:lang w:val="en-US"/>
+              </w:rPr>
+              <w:t>Team3</w:t>
+            </w:r>
+          </w:p>
+        </w:tc>
+        <w:tc>
+          <w:tcPr>
+            <w:tcW w:w="4929" w:type="dxa"/>
+            <w:vAlign w:val="center"/>
+          </w:tcPr>
+          <w:p>
+            <w:pPr>
+              <w:spacing w:line="276" w:lineRule="auto"/>
+              <w:jc w:val="center"/>
+              <w:cnfStyle w:val="000000000000" w:firstRow="0" w:lastRow="0" w:firstColumn="0" w:lastColumn="0" w:oddVBand="0" w:evenVBand="0" w:oddHBand="0" w:evenHBand="0" w:firstRowFirstColumn="0" w:firstRowLastColumn="0" w:lastRowFirstColumn="0" w:lastRowLastColumn="0"/>
+              <w:rPr>
+                <w:lang w:val="en-US"/>
+              </w:rPr>
+            </w:pPr>
+            <w:r>
+              <w:rPr>
+                <w:b/>
+                <w:bCs/>
+                <w:color w:val="595959" w:themeColor="text1" w:themeTint="A6"/>
+                <w:lang w:val="en-US"/>
+              </w:rPr>
+              <w:t>This function displays text to the clicked button and changes the resources information</w:t>
+            </w:r>
+          </w:p>
+        </w:tc>
+      </w:tr>
+      <w:tr>
+        <w:trPr>
+          <w:cnfStyle w:val="000000100000" w:firstRow="0" w:lastRow="0" w:firstColumn="0" w:lastColumn="0" w:oddVBand="0" w:evenVBand="0" w:oddHBand="1" w:evenHBand="0" w:firstRowFirstColumn="0" w:firstRowLastColumn="0" w:lastRowFirstColumn="0" w:lastRowLastColumn="0"/>
+          <w:trHeight w:val="1189"/>
+        </w:trPr>
+        <w:tc>
+          <w:tcPr>
+            <w:cnfStyle w:val="001000000000" w:firstRow="0" w:lastRow="0" w:firstColumn="1" w:lastColumn="0" w:oddVBand="0" w:evenVBand="0" w:oddHBand="0" w:evenHBand="0" w:firstRowFirstColumn="0" w:firstRowLastColumn="0" w:lastRowFirstColumn="0" w:lastRowLastColumn="0"/>
+            <w:tcW w:w="4929" w:type="dxa"/>
+            <w:vAlign w:val="center"/>
+          </w:tcPr>
+          <w:p>
+            <w:pPr>
+              <w:spacing w:line="276" w:lineRule="auto"/>
+              <w:jc w:val="center"/>
+              <w:rPr>
+                <w:lang w:val="en-US"/>
+              </w:rPr>
+            </w:pPr>
+            <w:r>
+              <w:rPr>
+                <w:sz w:val="32"/>
+                <w:szCs w:val="32"/>
+                <w:lang w:val="en-US"/>
+              </w:rPr>
+              <w:t>Firetruck1</w:t>
+            </w:r>
+          </w:p>
+        </w:tc>
+        <w:tc>
+          <w:tcPr>
+            <w:tcW w:w="4929" w:type="dxa"/>
+            <w:vAlign w:val="center"/>
+          </w:tcPr>
+          <w:p>
+            <w:pPr>
+              <w:spacing w:line="276" w:lineRule="auto"/>
+              <w:jc w:val="center"/>
+              <w:cnfStyle w:val="000000100000" w:firstRow="0" w:lastRow="0" w:firstColumn="0" w:lastColumn="0" w:oddVBand="0" w:evenVBand="0" w:oddHBand="1" w:evenHBand="0" w:firstRowFirstColumn="0" w:firstRowLastColumn="0" w:lastRowFirstColumn="0" w:lastRowLastColumn="0"/>
+              <w:rPr>
+                <w:lang w:val="en-US"/>
+              </w:rPr>
+            </w:pPr>
+            <w:r>
+              <w:rPr>
+                <w:b/>
+                <w:bCs/>
+                <w:color w:val="595959" w:themeColor="text1" w:themeTint="A6"/>
+                <w:lang w:val="en-US"/>
+              </w:rPr>
+              <w:t>This function displays text to the clicked button and changes the resources information</w:t>
+            </w:r>
+          </w:p>
+        </w:tc>
+      </w:tr>
+      <w:tr>
+        <w:trPr>
+          <w:trHeight w:val="1211"/>
+        </w:trPr>
+        <w:tc>
+          <w:tcPr>
+            <w:cnfStyle w:val="001000000000" w:firstRow="0" w:lastRow="0" w:firstColumn="1" w:lastColumn="0" w:oddVBand="0" w:evenVBand="0" w:oddHBand="0" w:evenHBand="0" w:firstRowFirstColumn="0" w:firstRowLastColumn="0" w:lastRowFirstColumn="0" w:lastRowLastColumn="0"/>
+            <w:tcW w:w="4929" w:type="dxa"/>
+            <w:vAlign w:val="center"/>
+          </w:tcPr>
+          <w:p>
+            <w:pPr>
+              <w:spacing w:line="276" w:lineRule="auto"/>
+              <w:jc w:val="center"/>
+              <w:rPr>
+                <w:lang w:val="en-US"/>
+              </w:rPr>
+            </w:pPr>
+            <w:r>
+              <w:rPr>
+                <w:sz w:val="32"/>
+                <w:szCs w:val="32"/>
+                <w:lang w:val="en-US"/>
+              </w:rPr>
+              <w:t>Firetruck2</w:t>
+            </w:r>
+          </w:p>
+        </w:tc>
+        <w:tc>
+          <w:tcPr>
+            <w:tcW w:w="4929" w:type="dxa"/>
+            <w:vAlign w:val="center"/>
+          </w:tcPr>
+          <w:p>
+            <w:pPr>
+              <w:spacing w:line="276" w:lineRule="auto"/>
+              <w:jc w:val="center"/>
+              <w:cnfStyle w:val="000000000000" w:firstRow="0" w:lastRow="0" w:firstColumn="0" w:lastColumn="0" w:oddVBand="0" w:evenVBand="0" w:oddHBand="0" w:evenHBand="0" w:firstRowFirstColumn="0" w:firstRowLastColumn="0" w:lastRowFirstColumn="0" w:lastRowLastColumn="0"/>
+              <w:rPr>
+                <w:b/>
+                <w:bCs/>
+                <w:color w:val="595959" w:themeColor="text1" w:themeTint="A6"/>
+                <w:lang w:val="en-US"/>
+              </w:rPr>
+            </w:pPr>
+            <w:r>
+              <w:rPr>
+                <w:b/>
+                <w:bCs/>
+                <w:color w:val="595959" w:themeColor="text1" w:themeTint="A6"/>
+                <w:lang w:val="en-US"/>
+              </w:rPr>
+              <w:t>This function displays text to the clicked button and changes the resources information</w:t>
+            </w:r>
+          </w:p>
+        </w:tc>
+      </w:tr>
+      <w:tr>
+        <w:trPr>
+          <w:cnfStyle w:val="000000100000" w:firstRow="0" w:lastRow="0" w:firstColumn="0" w:lastColumn="0" w:oddVBand="0" w:evenVBand="0" w:oddHBand="1" w:evenHBand="0" w:firstRowFirstColumn="0" w:firstRowLastColumn="0" w:lastRowFirstColumn="0" w:lastRowLastColumn="0"/>
+          <w:trHeight w:val="1211"/>
+        </w:trPr>
+        <w:tc>
+          <w:tcPr>
+            <w:cnfStyle w:val="001000000000" w:firstRow="0" w:lastRow="0" w:firstColumn="1" w:lastColumn="0" w:oddVBand="0" w:evenVBand="0" w:oddHBand="0" w:evenHBand="0" w:firstRowFirstColumn="0" w:firstRowLastColumn="0" w:lastRowFirstColumn="0" w:lastRowLastColumn="0"/>
+            <w:tcW w:w="4929" w:type="dxa"/>
+            <w:vAlign w:val="center"/>
+          </w:tcPr>
+          <w:p>
+            <w:pPr>
+              <w:spacing w:line="276" w:lineRule="auto"/>
+              <w:jc w:val="center"/>
+              <w:rPr>
+                <w:lang w:val="en-US"/>
+              </w:rPr>
+            </w:pPr>
+            <w:r>
+              <w:rPr>
+                <w:sz w:val="32"/>
+                <w:szCs w:val="32"/>
+                <w:lang w:val="en-US"/>
+              </w:rPr>
+              <w:t>Firetruck3</w:t>
+            </w:r>
+          </w:p>
+        </w:tc>
+        <w:tc>
+          <w:tcPr>
+            <w:tcW w:w="4929" w:type="dxa"/>
+            <w:vAlign w:val="center"/>
+          </w:tcPr>
+          <w:p>
+            <w:pPr>
+              <w:spacing w:line="276" w:lineRule="auto"/>
+              <w:jc w:val="center"/>
+              <w:cnfStyle w:val="000000100000" w:firstRow="0" w:lastRow="0" w:firstColumn="0" w:lastColumn="0" w:oddVBand="0" w:evenVBand="0" w:oddHBand="1" w:evenHBand="0" w:firstRowFirstColumn="0" w:firstRowLastColumn="0" w:lastRowFirstColumn="0" w:lastRowLastColumn="0"/>
+              <w:rPr>
+                <w:b/>
+                <w:bCs/>
+                <w:color w:val="595959" w:themeColor="text1" w:themeTint="A6"/>
+                <w:lang w:val="en-US"/>
+              </w:rPr>
+            </w:pPr>
+            <w:r>
+              <w:rPr>
+                <w:b/>
+                <w:bCs/>
+                <w:color w:val="595959" w:themeColor="text1" w:themeTint="A6"/>
+                <w:lang w:val="en-US"/>
+              </w:rPr>
+              <w:t>This function displays text to the clicked button and changes the resources information</w:t>
+            </w:r>
+          </w:p>
+        </w:tc>
+      </w:tr>
+      <w:tr>
+        <w:trPr>
+          <w:trHeight w:val="1211"/>
+        </w:trPr>
+        <w:tc>
+          <w:tcPr>
+            <w:cnfStyle w:val="001000000000" w:firstRow="0" w:lastRow="0" w:firstColumn="1" w:lastColumn="0" w:oddVBand="0" w:evenVBand="0" w:oddHBand="0" w:evenHBand="0" w:firstRowFirstColumn="0" w:firstRowLastColumn="0" w:lastRowFirstColumn="0" w:lastRowLastColumn="0"/>
+            <w:tcW w:w="4929" w:type="dxa"/>
+            <w:vAlign w:val="center"/>
+          </w:tcPr>
+          <w:p>
+            <w:pPr>
+              <w:spacing w:line="276" w:lineRule="auto"/>
+              <w:jc w:val="center"/>
+              <w:rPr>
+                <w:lang w:val="en-US"/>
+              </w:rPr>
+            </w:pPr>
+            <w:r>
+              <w:rPr>
+                <w:sz w:val="32"/>
+                <w:szCs w:val="32"/>
+                <w:lang w:val="en-US"/>
+              </w:rPr>
+              <w:t>navbar</w:t>
+            </w:r>
+          </w:p>
+        </w:tc>
+        <w:tc>
+          <w:tcPr>
+            <w:tcW w:w="4929" w:type="dxa"/>
+            <w:vAlign w:val="center"/>
+          </w:tcPr>
+          <w:p>
+            <w:pPr>
+              <w:spacing w:line="276" w:lineRule="auto"/>
+              <w:jc w:val="center"/>
+              <w:cnfStyle w:val="000000000000" w:firstRow="0" w:lastRow="0" w:firstColumn="0" w:lastColumn="0" w:oddVBand="0" w:evenVBand="0" w:oddHBand="0" w:evenHBand="0" w:firstRowFirstColumn="0" w:firstRowLastColumn="0" w:lastRowFirstColumn="0" w:lastRowLastColumn="0"/>
+              <w:rPr>
+                <w:lang w:val="en-US"/>
+              </w:rPr>
+            </w:pPr>
+            <w:r>
+              <w:rPr>
+                <w:b/>
+                <w:bCs/>
+                <w:color w:val="595959" w:themeColor="text1" w:themeTint="A6"/>
+                <w:lang w:val="en-US"/>
+              </w:rPr>
+              <w:t>This function helps the navbar to be responsive by showing the dropdown menu after resizing and clicking a button</w:t>
+            </w:r>
+          </w:p>
+        </w:tc>
+      </w:tr>
+    </w:tbl>
+    <w:p>
+      <w:pPr>
+        <w:spacing w:line="276" w:lineRule="auto"/>
+        <w:rPr>
+          <w:rFonts w:asciiTheme="majorHAnsi" w:eastAsiaTheme="majorEastAsia" w:hAnsiTheme="majorHAnsi" w:cstheme="majorBidi"/>
+          <w:bCs/>
+          <w:caps/>
+          <w:color w:val="E84C22" w:themeColor="accent1"/>
+          <w:sz w:val="28"/>
+          <w:szCs w:val="28"/>
+          <w:lang w:val="en-US"/>
+        </w:rPr>
+      </w:pPr>
+      <w:r>
+        <w:rPr>
+          <w:lang w:val="en-US"/>
+        </w:rPr>
+        <w:br w:type="page"/>
+      </w:r>
     </w:p>
     <w:p>
       <w:pPr>
+        <w:pStyle w:val="Heading1"/>
+        <w:numPr>
+          <w:ilvl w:val="0"/>
+          <w:numId w:val="29"/>
+        </w:numPr>
         <w:rPr>
           <w:lang w:val="en-US"/>
         </w:rPr>
@@ -4318,19 +4748,20 @@
           <w:noProof/>
           <w:lang w:val="en-US"/>
         </w:rPr>
+        <w:lastRenderedPageBreak/>
         <w:drawing>
-          <wp:anchor distT="0" distB="0" distL="114300" distR="114300" simplePos="0" relativeHeight="251690496" behindDoc="0" locked="0" layoutInCell="1" allowOverlap="1" wp14:anchorId="2E3B2CA8" wp14:editId="3750F080">
+          <wp:anchor distT="0" distB="0" distL="114300" distR="114300" simplePos="0" relativeHeight="251692544" behindDoc="0" locked="0" layoutInCell="1" allowOverlap="1" wp14:anchorId="05EDBF97" wp14:editId="1D905039">
             <wp:simplePos x="0" y="0"/>
             <wp:positionH relativeFrom="margin">
-              <wp:align>center</wp:align>
+              <wp:posOffset>-190500</wp:posOffset>
             </wp:positionH>
             <wp:positionV relativeFrom="paragraph">
-              <wp:posOffset>201295</wp:posOffset>
+              <wp:posOffset>390525</wp:posOffset>
             </wp:positionV>
-            <wp:extent cx="2849880" cy="4018462"/>
-            <wp:effectExtent l="0" t="0" r="7620" b="1270"/>
-            <wp:wrapNone/>
-            <wp:docPr id="33" name="Picture 33"/>
+            <wp:extent cx="6671945" cy="3742055"/>
+            <wp:effectExtent l="0" t="0" r="0" b="0"/>
+            <wp:wrapTopAndBottom/>
+            <wp:docPr id="7" name="Picture 7"/>
             <wp:cNvGraphicFramePr>
               <a:graphicFrameLocks xmlns:a="http://schemas.openxmlformats.org/drawingml/2006/main" noChangeAspect="1"/>
             </wp:cNvGraphicFramePr>
@@ -4338,7 +4769,7 @@
               <a:graphicData uri="http://schemas.openxmlformats.org/drawingml/2006/picture">
                 <pic:pic xmlns:pic="http://schemas.openxmlformats.org/drawingml/2006/picture">
                   <pic:nvPicPr>
-                    <pic:cNvPr id="33" name="Picture 33"/>
+                    <pic:cNvPr id="7" name="Picture 7"/>
                     <pic:cNvPicPr/>
                   </pic:nvPicPr>
                   <pic:blipFill>
@@ -4356,7 +4787,101 @@
                   <pic:spPr>
                     <a:xfrm>
                       <a:off x="0" y="0"/>
-                      <a:ext cx="2849880" cy="4018462"/>
+                      <a:ext cx="6671945" cy="3742055"/>
+                    </a:xfrm>
+                    <a:prstGeom prst="rect">
+                      <a:avLst/>
+                    </a:prstGeom>
+                  </pic:spPr>
+                </pic:pic>
+              </a:graphicData>
+            </a:graphic>
+            <wp14:sizeRelH relativeFrom="page">
+              <wp14:pctWidth>0</wp14:pctWidth>
+            </wp14:sizeRelH>
+            <wp14:sizeRelV relativeFrom="page">
+              <wp14:pctHeight>0</wp14:pctHeight>
+            </wp14:sizeRelV>
+          </wp:anchor>
+        </w:drawing>
+      </w:r>
+      <w:r>
+        <w:rPr>
+          <w:lang w:val="en-US"/>
+        </w:rPr>
+        <w:t>Website Diagram</w:t>
+      </w:r>
+      <w:bookmarkStart w:id="19" w:name="_Toc69551901"/>
+    </w:p>
+    <w:p>
+      <w:pPr>
+        <w:pStyle w:val="Heading1"/>
+        <w:numPr>
+          <w:ilvl w:val="0"/>
+          <w:numId w:val="29"/>
+        </w:numPr>
+        <w:rPr>
+          <w:lang w:val="en-US"/>
+        </w:rPr>
+      </w:pPr>
+      <w:r>
+        <w:rPr>
+          <w:lang w:val="en-US"/>
+        </w:rPr>
+        <w:t>Logo</w:t>
+      </w:r>
+      <w:bookmarkEnd w:id="19"/>
+    </w:p>
+    <w:p>
+      <w:pPr>
+        <w:rPr>
+          <w:lang w:val="en-US"/>
+        </w:rPr>
+      </w:pPr>
+      <w:r>
+        <w:rPr>
+          <w:noProof/>
+          <w:lang w:val="en-US"/>
+        </w:rPr>
+        <w:drawing>
+          <wp:anchor distT="0" distB="0" distL="114300" distR="114300" simplePos="0" relativeHeight="251690496" behindDoc="0" locked="0" layoutInCell="1" allowOverlap="1" wp14:anchorId="2E3B2CA8" wp14:editId="4DD143BC">
+            <wp:simplePos x="0" y="0"/>
+            <wp:positionH relativeFrom="margin">
+              <wp:posOffset>1914525</wp:posOffset>
+            </wp:positionH>
+            <wp:positionV relativeFrom="paragraph">
+              <wp:posOffset>5080</wp:posOffset>
+            </wp:positionV>
+            <wp:extent cx="2268813" cy="3199130"/>
+            <wp:effectExtent l="0" t="0" r="0" b="1270"/>
+            <wp:wrapNone/>
+            <wp:docPr id="33" name="Picture 33"/>
+            <wp:cNvGraphicFramePr>
+              <a:graphicFrameLocks xmlns:a="http://schemas.openxmlformats.org/drawingml/2006/main" noChangeAspect="1"/>
+            </wp:cNvGraphicFramePr>
+            <a:graphic xmlns:a="http://schemas.openxmlformats.org/drawingml/2006/main">
+              <a:graphicData uri="http://schemas.openxmlformats.org/drawingml/2006/picture">
+                <pic:pic xmlns:pic="http://schemas.openxmlformats.org/drawingml/2006/picture">
+                  <pic:nvPicPr>
+                    <pic:cNvPr id="33" name="Picture 33"/>
+                    <pic:cNvPicPr/>
+                  </pic:nvPicPr>
+                  <pic:blipFill>
+                    <a:blip r:embed="rId28" cstate="print">
+                      <a:extLst>
+                        <a:ext uri="{28A0092B-C50C-407E-A947-70E740481C1C}">
+                          <a14:useLocalDpi xmlns:a14="http://schemas.microsoft.com/office/drawing/2010/main" val="0"/>
+                        </a:ext>
+                      </a:extLst>
+                    </a:blip>
+                    <a:stretch>
+                      <a:fillRect/>
+                    </a:stretch>
+                  </pic:blipFill>
+                  <pic:spPr>
+                    <a:xfrm>
+                      <a:off x="0" y="0"/>
+                      <a:ext cx="2268813" cy="3199130"/>
                     </a:xfrm>
                     <a:prstGeom prst="rect">
                       <a:avLst/>
@@ -4411,7 +4936,7 @@
       </w:pPr>
     </w:p>
     <w:sectPr>
-      <w:footerReference w:type="default" r:id="rId28"/>
+      <w:footerReference w:type="default" r:id="rId29"/>
       <w:pgSz w:w="12240" w:h="15840"/>
       <w:pgMar w:top="1440" w:right="1080" w:bottom="1440" w:left="1080" w:header="720" w:footer="720" w:gutter="0"/>
       <w:pgNumType w:start="0"/>
@@ -7291,7 +7816,7 @@
   <w:abstractNum w:abstractNumId="20" w15:restartNumberingAfterBreak="0">
     <w:nsid w:val="37796011"/>
     <w:multiLevelType w:val="hybridMultilevel"/>
-    <w:tmpl w:val="C096CE6E"/>
+    <w:tmpl w:val="32BE2C28"/>
     <w:lvl w:ilvl="0" w:tplc="0409000F">
       <w:start w:val="1"/>
       <w:numFmt w:val="decimal"/>
@@ -9817,6 +10342,7 @@
   <w:style w:type="character" w:default="1" w:styleId="DefaultParagraphFont">
     <w:name w:val="Default Paragraph Font"/>
     <w:uiPriority w:val="1"/>
+    <w:semiHidden/>
     <w:unhideWhenUsed/>
   </w:style>
   <w:style w:type="table" w:default="1" w:styleId="TableNormal">
@@ -10393,6 +10919,131 @@
       <w:spacing w:after="100"/>
     </w:pPr>
   </w:style>
+  <w:style w:type="table" w:styleId="TableGrid">
+    <w:name w:val="Table Grid"/>
+    <w:basedOn w:val="TableNormal"/>
+    <w:uiPriority w:val="59"/>
+    <w:rsid w:val="006B6833"/>
+    <w:pPr>
+      <w:spacing w:after="0" w:line="240" w:lineRule="auto"/>
+    </w:pPr>
+    <w:tblPr>
+      <w:tblBorders>
+        <w:top w:val="single" w:sz="4" w:space="0" w:color="auto"/>
+        <w:left w:val="single" w:sz="4" w:space="0" w:color="auto"/>
+        <w:bottom w:val="single" w:sz="4" w:space="0" w:color="auto"/>
+        <w:right w:val="single" w:sz="4" w:space="0" w:color="auto"/>
+        <w:insideH w:val="single" w:sz="4" w:space="0" w:color="auto"/>
+        <w:insideV w:val="single" w:sz="4" w:space="0" w:color="auto"/>
+      </w:tblBorders>
+    </w:tblPr>
+  </w:style>
+  <w:style w:type="table" w:styleId="GridTable5Dark-Accent2">
+    <w:name w:val="Grid Table 5 Dark Accent 2"/>
+    <w:basedOn w:val="TableNormal"/>
+    <w:uiPriority w:val="50"/>
+    <w:rsid w:val="006B6833"/>
+    <w:pPr>
+      <w:spacing w:after="0" w:line="240" w:lineRule="auto"/>
+    </w:pPr>
+    <w:tblPr>
+      <w:tblStyleRowBandSize w:val="1"/>
+      <w:tblStyleColBandSize w:val="1"/>
+      <w:tblBorders>
+        <w:top w:val="single" w:sz="4" w:space="0" w:color="FFFFFF" w:themeColor="background1"/>
+        <w:left w:val="single" w:sz="4" w:space="0" w:color="FFFFFF" w:themeColor="background1"/>
+        <w:bottom w:val="single" w:sz="4" w:space="0" w:color="FFFFFF" w:themeColor="background1"/>
+        <w:right w:val="single" w:sz="4" w:space="0" w:color="FFFFFF" w:themeColor="background1"/>
+        <w:insideH w:val="single" w:sz="4" w:space="0" w:color="FFFFFF" w:themeColor="background1"/>
+        <w:insideV w:val="single" w:sz="4" w:space="0" w:color="FFFFFF" w:themeColor="background1"/>
+      </w:tblBorders>
+    </w:tblPr>
+    <w:tcPr>
+      <w:shd w:val="clear" w:color="auto" w:fill="FFF1DA" w:themeFill="accent2" w:themeFillTint="33"/>
+    </w:tcPr>
+    <w:tblStylePr w:type="firstRow">
+      <w:rPr>
+        <w:b/>
+        <w:bCs/>
+        <w:color w:val="FFFFFF" w:themeColor="background1"/>
+      </w:rPr>
+      <w:tblPr/>
+      <w:tcPr>
+        <w:tcBorders>
+          <w:top w:val="single" w:sz="4" w:space="0" w:color="FFFFFF" w:themeColor="background1"/>
+          <w:left w:val="single" w:sz="4" w:space="0" w:color="FFFFFF" w:themeColor="background1"/>
+          <w:right w:val="single" w:sz="4" w:space="0" w:color="FFFFFF" w:themeColor="background1"/>
+          <w:insideH w:val="nil"/>
+          <w:insideV w:val="nil"/>
+        </w:tcBorders>
+        <w:shd w:val="clear" w:color="auto" w:fill="FFBD47" w:themeFill="accent2"/>
+      </w:tcPr>
+    </w:tblStylePr>
+    <w:tblStylePr w:type="lastRow">
+      <w:rPr>
+        <w:b/>
+        <w:bCs/>
+        <w:color w:val="FFFFFF" w:themeColor="background1"/>
+      </w:rPr>
+      <w:tblPr/>
+      <w:tcPr>
+        <w:tcBorders>
+          <w:left w:val="single" w:sz="4" w:space="0" w:color="FFFFFF" w:themeColor="background1"/>
+          <w:bottom w:val="single" w:sz="4" w:space="0" w:color="FFFFFF" w:themeColor="background1"/>
+          <w:right w:val="single" w:sz="4" w:space="0" w:color="FFFFFF" w:themeColor="background1"/>
+          <w:insideH w:val="nil"/>
+          <w:insideV w:val="nil"/>
+        </w:tcBorders>
+        <w:shd w:val="clear" w:color="auto" w:fill="FFBD47" w:themeFill="accent2"/>
+      </w:tcPr>
+    </w:tblStylePr>
+    <w:tblStylePr w:type="firstCol">
+      <w:rPr>
+        <w:b/>
+        <w:bCs/>
+        <w:color w:val="FFFFFF" w:themeColor="background1"/>
+      </w:rPr>
+      <w:tblPr/>
+      <w:tcPr>
+        <w:tcBorders>
+          <w:top w:val="single" w:sz="4" w:space="0" w:color="FFFFFF" w:themeColor="background1"/>
+          <w:left w:val="single" w:sz="4" w:space="0" w:color="FFFFFF" w:themeColor="background1"/>
+          <w:bottom w:val="single" w:sz="4" w:space="0" w:color="FFFFFF" w:themeColor="background1"/>
+          <w:insideV w:val="nil"/>
+        </w:tcBorders>
+        <w:shd w:val="clear" w:color="auto" w:fill="FFBD47" w:themeFill="accent2"/>
+      </w:tcPr>
+    </w:tblStylePr>
+    <w:tblStylePr w:type="lastCol">
+      <w:rPr>
+        <w:b/>
+        <w:bCs/>
+        <w:color w:val="FFFFFF" w:themeColor="background1"/>
+      </w:rPr>
+      <w:tblPr/>
+      <w:tcPr>
+        <w:tcBorders>
+          <w:top w:val="single" w:sz="4" w:space="0" w:color="FFFFFF" w:themeColor="background1"/>
+          <w:bottom w:val="single" w:sz="4" w:space="0" w:color="FFFFFF" w:themeColor="background1"/>
+          <w:right w:val="single" w:sz="4" w:space="0" w:color="FFFFFF" w:themeColor="background1"/>
+          <w:insideV w:val="nil"/>
+        </w:tcBorders>
+        <w:shd w:val="clear" w:color="auto" w:fill="FFBD47" w:themeFill="accent2"/>
+      </w:tcPr>
+    </w:tblStylePr>
+    <w:tblStylePr w:type="band1Vert">
+      <w:tblPr/>
+      <w:tcPr>
+        <w:shd w:val="clear" w:color="auto" w:fill="FFE4B5" w:themeFill="accent2" w:themeFillTint="66"/>
+      </w:tcPr>
+    </w:tblStylePr>
+    <w:tblStylePr w:type="band1Horz">
+      <w:tblPr/>
+      <w:tcPr>
+        <w:shd w:val="clear" w:color="auto" w:fill="FFE4B5" w:themeFill="accent2" w:themeFillTint="66"/>
+      </w:tcPr>
+    </w:tblStylePr>
+  </w:style>
 </w:styles>
 </file>
 
@@ -10650,15 +11301,6 @@
 </file>
 
 <file path=customXml/item1.xml><?xml version="1.0" encoding="utf-8"?>
-<?mso-contentType ?>
-<FormTemplates xmlns="http://schemas.microsoft.com/sharepoint/v3/contenttype/forms">
-  <Display>DocumentLibraryForm</Display>
-  <Edit>DocumentLibraryForm</Edit>
-  <New>DocumentLibraryForm</New>
-</FormTemplates>
-</file>
-
-<file path=customXml/item2.xml><?xml version="1.0" encoding="utf-8"?>
 <ct:contentTypeSchema xmlns:ct="http://schemas.microsoft.com/office/2006/metadata/contentType" xmlns:ma="http://schemas.microsoft.com/office/2006/metadata/properties/metaAttributes" ct:_="" ma:_="" ma:contentTypeName="Document" ma:contentTypeID="0x010100DD75E95A0F27BD47AC31300285970B0D" ma:contentTypeVersion="0" ma:contentTypeDescription="Create a new document." ma:contentTypeScope="" ma:versionID="7e03151f1457cc55ca214237851778cf">
   <xsd:schema xmlns:xsd="http://www.w3.org/2001/XMLSchema" xmlns:xs="http://www.w3.org/2001/XMLSchema" xmlns:p="http://schemas.microsoft.com/office/2006/metadata/properties" targetNamespace="http://schemas.microsoft.com/office/2006/metadata/properties" ma:root="true" ma:fieldsID="6afbfcf7dd94f512a0c1521b617a20c3">
     <xsd:element name="properties">
@@ -10772,25 +11414,26 @@
 </ct:contentTypeSchema>
 </file>
 
-<file path=customXml/item3.xml><?xml version="1.0" encoding="utf-8"?>
-<b:Sources xmlns:b="http://schemas.openxmlformats.org/officeDocument/2006/bibliography" xmlns="http://schemas.openxmlformats.org/officeDocument/2006/bibliography" SelectedStyle="\APASixthEditionOfficeOnline.xsl" StyleName="APA" Version="6"/>
+<file path=customXml/item2.xml><?xml version="1.0" encoding="utf-8"?>
+<?mso-contentType ?>
+<FormTemplates xmlns="http://schemas.microsoft.com/sharepoint/v3/contenttype/forms">
+  <Display>DocumentLibraryForm</Display>
+  <Edit>DocumentLibraryForm</Edit>
+  <New>DocumentLibraryForm</New>
+</FormTemplates>
 </file>
 
-<file path=customXml/item4.xml><?xml version="1.0" encoding="utf-8"?>
+<file path=customXml/item3.xml><?xml version="1.0" encoding="utf-8"?>
 <p:properties xmlns:p="http://schemas.microsoft.com/office/2006/metadata/properties" xmlns:xsi="http://www.w3.org/2001/XMLSchema-instance" xmlns:pc="http://schemas.microsoft.com/office/infopath/2007/PartnerControls">
   <documentManagement/>
 </p:properties>
 </file>
 
-<file path=customXml/itemProps1.xml><?xml version="1.0" encoding="utf-8"?>
-<ds:datastoreItem xmlns:ds="http://schemas.openxmlformats.org/officeDocument/2006/customXml" ds:itemID="{4EC02564-B959-4AAA-9D39-C49DAE29D0D0}">
-  <ds:schemaRefs>
-    <ds:schemaRef ds:uri="http://schemas.microsoft.com/sharepoint/v3/contenttype/forms"/>
-  </ds:schemaRefs>
-</ds:datastoreItem>
+<file path=customXml/item4.xml><?xml version="1.0" encoding="utf-8"?>
+<b:Sources xmlns:b="http://schemas.openxmlformats.org/officeDocument/2006/bibliography" xmlns="http://schemas.openxmlformats.org/officeDocument/2006/bibliography" SelectedStyle="\APASixthEditionOfficeOnline.xsl" StyleName="APA" Version="6"/>
 </file>
 
-<file path=customXml/itemProps2.xml><?xml version="1.0" encoding="utf-8"?>
+<file path=customXml/itemProps1.xml><?xml version="1.0" encoding="utf-8"?>
 <ds:datastoreItem xmlns:ds="http://schemas.openxmlformats.org/officeDocument/2006/customXml" ds:itemID="{D1103E8C-1CEA-4E5C-84EC-F2DC7E6BCD29}">
   <ds:schemaRefs>
     <ds:schemaRef ds:uri="http://schemas.microsoft.com/office/2006/metadata/contentType"/>
@@ -10806,19 +11449,27 @@
 </ds:datastoreItem>
 </file>
 
-<file path=customXml/itemProps3.xml><?xml version="1.0" encoding="utf-8"?>
-<ds:datastoreItem xmlns:ds="http://schemas.openxmlformats.org/officeDocument/2006/customXml" ds:itemID="{7CB29363-04F9-4A8D-823D-73A1EDBB72BD}">
+<file path=customXml/itemProps2.xml><?xml version="1.0" encoding="utf-8"?>
+<ds:datastoreItem xmlns:ds="http://schemas.openxmlformats.org/officeDocument/2006/customXml" ds:itemID="{4EC02564-B959-4AAA-9D39-C49DAE29D0D0}">
   <ds:schemaRefs>
-    <ds:schemaRef ds:uri="http://schemas.openxmlformats.org/officeDocument/2006/bibliography"/>
+    <ds:schemaRef ds:uri="http://schemas.microsoft.com/sharepoint/v3/contenttype/forms"/>
   </ds:schemaRefs>
 </ds:datastoreItem>
 </file>
 
-<file path=customXml/itemProps4.xml><?xml version="1.0" encoding="utf-8"?>
+<file path=customXml/itemProps3.xml><?xml version="1.0" encoding="utf-8"?>
 <ds:datastoreItem xmlns:ds="http://schemas.openxmlformats.org/officeDocument/2006/customXml" ds:itemID="{C4E0F150-DBA0-4C64-B65D-94C596BAD38E}">
   <ds:schemaRefs>
     <ds:schemaRef ds:uri="http://schemas.microsoft.com/office/2006/metadata/properties"/>
     <ds:schemaRef ds:uri="http://schemas.microsoft.com/office/infopath/2007/PartnerControls"/>
   </ds:schemaRefs>
 </ds:datastoreItem>
+</file>
+
+<file path=customXml/itemProps4.xml><?xml version="1.0" encoding="utf-8"?>
+<ds:datastoreItem xmlns:ds="http://schemas.openxmlformats.org/officeDocument/2006/customXml" ds:itemID="{7CB29363-04F9-4A8D-823D-73A1EDBB72BD}">
+  <ds:schemaRefs>
+    <ds:schemaRef ds:uri="http://schemas.openxmlformats.org/officeDocument/2006/bibliography"/>
+  </ds:schemaRefs>
+</ds:datastoreItem>
 </file>
</xml_diff>